<commit_message>
- updated deadlines for assignments
</commit_message>
<xml_diff>
--- a/Assignments/Assignment 7/Assignment 7.1 - Hash Tables - Open Addressing/Instructions.docx
+++ b/Assignments/Assignment 7/Assignment 7.1 - Hash Tables - Open Addressing/Instructions.docx
@@ -298,47 +298,7 @@
                 <w:sz w:val="24"/>
                 <w:szCs w:val="24"/>
               </w:rPr>
-              <w:t xml:space="preserve"> (char * c, </w:t>
-            </w:r>
-            <w:proofErr w:type="spellStart"/>
-            <w:r>
-              <w:rPr>
-                <w:rFonts w:ascii="Times New Roman" w:hAnsi="Times New Roman" w:cs="Times New Roman"/>
-                <w:b/>
-                <w:sz w:val="24"/>
-                <w:szCs w:val="24"/>
-              </w:rPr>
-              <w:t>int</w:t>
-            </w:r>
-            <w:proofErr w:type="spellEnd"/>
-            <w:r>
-              <w:rPr>
-                <w:rFonts w:ascii="Times New Roman" w:hAnsi="Times New Roman" w:cs="Times New Roman"/>
-                <w:b/>
-                <w:sz w:val="24"/>
-                <w:szCs w:val="24"/>
-              </w:rPr>
-              <w:t xml:space="preserve"> </w:t>
-            </w:r>
-            <w:proofErr w:type="spellStart"/>
-            <w:r>
-              <w:rPr>
-                <w:rFonts w:ascii="Times New Roman" w:hAnsi="Times New Roman" w:cs="Times New Roman"/>
-                <w:b/>
-                <w:sz w:val="24"/>
-                <w:szCs w:val="24"/>
-              </w:rPr>
-              <w:t>i</w:t>
-            </w:r>
-            <w:proofErr w:type="spellEnd"/>
-            <w:r>
-              <w:rPr>
-                <w:rFonts w:ascii="Times New Roman" w:hAnsi="Times New Roman" w:cs="Times New Roman"/>
-                <w:b/>
-                <w:sz w:val="24"/>
-                <w:szCs w:val="24"/>
-              </w:rPr>
-              <w:t>);</w:t>
+              <w:t xml:space="preserve"> (char * c, int i);</w:t>
             </w:r>
           </w:p>
         </w:tc>
@@ -2240,8 +2200,6 @@
               </w:rPr>
               <w:t>.85</w:t>
             </w:r>
-            <w:bookmarkStart w:id="0" w:name="_GoBack"/>
-            <w:bookmarkEnd w:id="0"/>
           </w:p>
         </w:tc>
         <w:tc>
@@ -2521,8 +2479,6 @@
           <w:szCs w:val="24"/>
         </w:rPr>
       </w:pPr>
-      <w:proofErr w:type="spellStart"/>
-      <w:proofErr w:type="gramStart"/>
       <w:r>
         <w:rPr>
           <w:rFonts w:ascii="Times New Roman" w:hAnsi="Times New Roman" w:cs="Times New Roman"/>
@@ -2531,11 +2487,11 @@
           <w:sz w:val="24"/>
           <w:szCs w:val="24"/>
         </w:rPr>
-        <w:t>int</w:t>
-      </w:r>
-      <w:proofErr w:type="spellEnd"/>
-      <w:proofErr w:type="gramEnd"/>
-      <w:r>
+        <w:t>int hashFunction(char * content, int i)</w:t>
+      </w:r>
+    </w:p>
+    <w:p>
+      <w:pPr>
         <w:rPr>
           <w:rFonts w:ascii="Times New Roman" w:hAnsi="Times New Roman" w:cs="Times New Roman"/>
           <w:b/>
@@ -2543,9 +2499,7 @@
           <w:sz w:val="24"/>
           <w:szCs w:val="24"/>
         </w:rPr>
-        <w:t xml:space="preserve"> </w:t>
-      </w:r>
-      <w:proofErr w:type="spellStart"/>
+      </w:pPr>
       <w:r>
         <w:rPr>
           <w:rFonts w:ascii="Times New Roman" w:hAnsi="Times New Roman" w:cs="Times New Roman"/>
@@ -2554,10 +2508,11 @@
           <w:sz w:val="24"/>
           <w:szCs w:val="24"/>
         </w:rPr>
-        <w:t>hashFunction</w:t>
-      </w:r>
-      <w:proofErr w:type="spellEnd"/>
-      <w:r>
+        <w:t>{</w:t>
+      </w:r>
+    </w:p>
+    <w:p>
+      <w:pPr>
         <w:rPr>
           <w:rFonts w:ascii="Times New Roman" w:hAnsi="Times New Roman" w:cs="Times New Roman"/>
           <w:b/>
@@ -2565,9 +2520,7 @@
           <w:sz w:val="24"/>
           <w:szCs w:val="24"/>
         </w:rPr>
-        <w:t xml:space="preserve">(char * content, </w:t>
-      </w:r>
-      <w:proofErr w:type="spellStart"/>
+      </w:pPr>
       <w:r>
         <w:rPr>
           <w:rFonts w:ascii="Times New Roman" w:hAnsi="Times New Roman" w:cs="Times New Roman"/>
@@ -2576,10 +2529,11 @@
           <w:sz w:val="24"/>
           <w:szCs w:val="24"/>
         </w:rPr>
-        <w:t>int</w:t>
-      </w:r>
-      <w:proofErr w:type="spellEnd"/>
-      <w:r>
+        <w:t xml:space="preserve">    int length = strlen(content);</w:t>
+      </w:r>
+    </w:p>
+    <w:p>
+      <w:pPr>
         <w:rPr>
           <w:rFonts w:ascii="Times New Roman" w:hAnsi="Times New Roman" w:cs="Times New Roman"/>
           <w:b/>
@@ -2587,9 +2541,7 @@
           <w:sz w:val="24"/>
           <w:szCs w:val="24"/>
         </w:rPr>
-        <w:t xml:space="preserve"> </w:t>
-      </w:r>
-      <w:proofErr w:type="spellStart"/>
+      </w:pPr>
       <w:r>
         <w:rPr>
           <w:rFonts w:ascii="Times New Roman" w:hAnsi="Times New Roman" w:cs="Times New Roman"/>
@@ -2598,10 +2550,11 @@
           <w:sz w:val="24"/>
           <w:szCs w:val="24"/>
         </w:rPr>
-        <w:t>i</w:t>
-      </w:r>
-      <w:proofErr w:type="spellEnd"/>
-      <w:r>
+        <w:t xml:space="preserve">    int k, sum;</w:t>
+      </w:r>
+    </w:p>
+    <w:p>
+      <w:pPr>
         <w:rPr>
           <w:rFonts w:ascii="Times New Roman" w:hAnsi="Times New Roman" w:cs="Times New Roman"/>
           <w:b/>
@@ -2609,11 +2562,8 @@
           <w:sz w:val="24"/>
           <w:szCs w:val="24"/>
         </w:rPr>
-        <w:t>)</w:t>
-      </w:r>
-    </w:p>
-    <w:p>
-      <w:pPr>
+      </w:pPr>
+      <w:r>
         <w:rPr>
           <w:rFonts w:ascii="Times New Roman" w:hAnsi="Times New Roman" w:cs="Times New Roman"/>
           <w:b/>
@@ -2621,8 +2571,11 @@
           <w:sz w:val="24"/>
           <w:szCs w:val="24"/>
         </w:rPr>
-      </w:pPr>
-      <w:r>
+        <w:t xml:space="preserve">    for (sum=0, k=0; k &lt; length; k++)</w:t>
+      </w:r>
+    </w:p>
+    <w:p>
+      <w:pPr>
         <w:rPr>
           <w:rFonts w:ascii="Times New Roman" w:hAnsi="Times New Roman" w:cs="Times New Roman"/>
           <w:b/>
@@ -2630,11 +2583,8 @@
           <w:sz w:val="24"/>
           <w:szCs w:val="24"/>
         </w:rPr>
-        <w:t>{</w:t>
-      </w:r>
-    </w:p>
-    <w:p>
-      <w:pPr>
+      </w:pPr>
+      <w:r>
         <w:rPr>
           <w:rFonts w:ascii="Times New Roman" w:hAnsi="Times New Roman" w:cs="Times New Roman"/>
           <w:b/>
@@ -2642,8 +2592,11 @@
           <w:sz w:val="24"/>
           <w:szCs w:val="24"/>
         </w:rPr>
-      </w:pPr>
-      <w:r>
+        <w:t xml:space="preserve">    {</w:t>
+      </w:r>
+    </w:p>
+    <w:p>
+      <w:pPr>
         <w:rPr>
           <w:rFonts w:ascii="Times New Roman" w:hAnsi="Times New Roman" w:cs="Times New Roman"/>
           <w:b/>
@@ -2651,10 +2604,7 @@
           <w:sz w:val="24"/>
           <w:szCs w:val="24"/>
         </w:rPr>
-        <w:t xml:space="preserve">    </w:t>
-      </w:r>
-      <w:proofErr w:type="spellStart"/>
-      <w:proofErr w:type="gramStart"/>
+      </w:pPr>
       <w:r>
         <w:rPr>
           <w:rFonts w:ascii="Times New Roman" w:hAnsi="Times New Roman" w:cs="Times New Roman"/>
@@ -2663,11 +2613,11 @@
           <w:sz w:val="24"/>
           <w:szCs w:val="24"/>
         </w:rPr>
-        <w:t>int</w:t>
-      </w:r>
-      <w:proofErr w:type="spellEnd"/>
-      <w:proofErr w:type="gramEnd"/>
-      <w:r>
+        <w:t xml:space="preserve">        sum += content[k];</w:t>
+      </w:r>
+    </w:p>
+    <w:p>
+      <w:pPr>
         <w:rPr>
           <w:rFonts w:ascii="Times New Roman" w:hAnsi="Times New Roman" w:cs="Times New Roman"/>
           <w:b/>
@@ -2675,9 +2625,7 @@
           <w:sz w:val="24"/>
           <w:szCs w:val="24"/>
         </w:rPr>
-        <w:t xml:space="preserve"> length = </w:t>
-      </w:r>
-      <w:proofErr w:type="spellStart"/>
+      </w:pPr>
       <w:r>
         <w:rPr>
           <w:rFonts w:ascii="Times New Roman" w:hAnsi="Times New Roman" w:cs="Times New Roman"/>
@@ -2686,10 +2634,11 @@
           <w:sz w:val="24"/>
           <w:szCs w:val="24"/>
         </w:rPr>
-        <w:t>strlen</w:t>
-      </w:r>
-      <w:proofErr w:type="spellEnd"/>
-      <w:r>
+        <w:t xml:space="preserve">    }</w:t>
+      </w:r>
+    </w:p>
+    <w:p>
+      <w:pPr>
         <w:rPr>
           <w:rFonts w:ascii="Times New Roman" w:hAnsi="Times New Roman" w:cs="Times New Roman"/>
           <w:b/>
@@ -2697,11 +2646,8 @@
           <w:sz w:val="24"/>
           <w:szCs w:val="24"/>
         </w:rPr>
-        <w:t>(content);</w:t>
-      </w:r>
-    </w:p>
-    <w:p>
-      <w:pPr>
+      </w:pPr>
+      <w:r>
         <w:rPr>
           <w:rFonts w:ascii="Times New Roman" w:hAnsi="Times New Roman" w:cs="Times New Roman"/>
           <w:b/>
@@ -2709,211 +2655,7 @@
           <w:sz w:val="24"/>
           <w:szCs w:val="24"/>
         </w:rPr>
-      </w:pPr>
-      <w:r>
-        <w:rPr>
-          <w:rFonts w:ascii="Times New Roman" w:hAnsi="Times New Roman" w:cs="Times New Roman"/>
-          <w:b/>
-          <w:i/>
-          <w:sz w:val="24"/>
-          <w:szCs w:val="24"/>
-        </w:rPr>
-        <w:t xml:space="preserve">    </w:t>
-      </w:r>
-      <w:proofErr w:type="spellStart"/>
-      <w:proofErr w:type="gramStart"/>
-      <w:r>
-        <w:rPr>
-          <w:rFonts w:ascii="Times New Roman" w:hAnsi="Times New Roman" w:cs="Times New Roman"/>
-          <w:b/>
-          <w:i/>
-          <w:sz w:val="24"/>
-          <w:szCs w:val="24"/>
-        </w:rPr>
-        <w:t>int</w:t>
-      </w:r>
-      <w:proofErr w:type="spellEnd"/>
-      <w:proofErr w:type="gramEnd"/>
-      <w:r>
-        <w:rPr>
-          <w:rFonts w:ascii="Times New Roman" w:hAnsi="Times New Roman" w:cs="Times New Roman"/>
-          <w:b/>
-          <w:i/>
-          <w:sz w:val="24"/>
-          <w:szCs w:val="24"/>
-        </w:rPr>
-        <w:t xml:space="preserve"> k, sum;</w:t>
-      </w:r>
-    </w:p>
-    <w:p>
-      <w:pPr>
-        <w:rPr>
-          <w:rFonts w:ascii="Times New Roman" w:hAnsi="Times New Roman" w:cs="Times New Roman"/>
-          <w:b/>
-          <w:i/>
-          <w:sz w:val="24"/>
-          <w:szCs w:val="24"/>
-        </w:rPr>
-      </w:pPr>
-      <w:r>
-        <w:rPr>
-          <w:rFonts w:ascii="Times New Roman" w:hAnsi="Times New Roman" w:cs="Times New Roman"/>
-          <w:b/>
-          <w:i/>
-          <w:sz w:val="24"/>
-          <w:szCs w:val="24"/>
-        </w:rPr>
-        <w:t xml:space="preserve">    </w:t>
-      </w:r>
-      <w:proofErr w:type="gramStart"/>
-      <w:r>
-        <w:rPr>
-          <w:rFonts w:ascii="Times New Roman" w:hAnsi="Times New Roman" w:cs="Times New Roman"/>
-          <w:b/>
-          <w:i/>
-          <w:sz w:val="24"/>
-          <w:szCs w:val="24"/>
-        </w:rPr>
-        <w:t>for</w:t>
-      </w:r>
-      <w:proofErr w:type="gramEnd"/>
-      <w:r>
-        <w:rPr>
-          <w:rFonts w:ascii="Times New Roman" w:hAnsi="Times New Roman" w:cs="Times New Roman"/>
-          <w:b/>
-          <w:i/>
-          <w:sz w:val="24"/>
-          <w:szCs w:val="24"/>
-        </w:rPr>
-        <w:t xml:space="preserve"> (sum=0, k=0; k &lt; length; k++)</w:t>
-      </w:r>
-    </w:p>
-    <w:p>
-      <w:pPr>
-        <w:rPr>
-          <w:rFonts w:ascii="Times New Roman" w:hAnsi="Times New Roman" w:cs="Times New Roman"/>
-          <w:b/>
-          <w:i/>
-          <w:sz w:val="24"/>
-          <w:szCs w:val="24"/>
-        </w:rPr>
-      </w:pPr>
-      <w:r>
-        <w:rPr>
-          <w:rFonts w:ascii="Times New Roman" w:hAnsi="Times New Roman" w:cs="Times New Roman"/>
-          <w:b/>
-          <w:i/>
-          <w:sz w:val="24"/>
-          <w:szCs w:val="24"/>
-        </w:rPr>
-        <w:t xml:space="preserve">    {</w:t>
-      </w:r>
-    </w:p>
-    <w:p>
-      <w:pPr>
-        <w:rPr>
-          <w:rFonts w:ascii="Times New Roman" w:hAnsi="Times New Roman" w:cs="Times New Roman"/>
-          <w:b/>
-          <w:i/>
-          <w:sz w:val="24"/>
-          <w:szCs w:val="24"/>
-        </w:rPr>
-      </w:pPr>
-      <w:r>
-        <w:rPr>
-          <w:rFonts w:ascii="Times New Roman" w:hAnsi="Times New Roman" w:cs="Times New Roman"/>
-          <w:b/>
-          <w:i/>
-          <w:sz w:val="24"/>
-          <w:szCs w:val="24"/>
-        </w:rPr>
-        <w:t xml:space="preserve">        </w:t>
-      </w:r>
-      <w:proofErr w:type="gramStart"/>
-      <w:r>
-        <w:rPr>
-          <w:rFonts w:ascii="Times New Roman" w:hAnsi="Times New Roman" w:cs="Times New Roman"/>
-          <w:b/>
-          <w:i/>
-          <w:sz w:val="24"/>
-          <w:szCs w:val="24"/>
-        </w:rPr>
-        <w:t>sum</w:t>
-      </w:r>
-      <w:proofErr w:type="gramEnd"/>
-      <w:r>
-        <w:rPr>
-          <w:rFonts w:ascii="Times New Roman" w:hAnsi="Times New Roman" w:cs="Times New Roman"/>
-          <w:b/>
-          <w:i/>
-          <w:sz w:val="24"/>
-          <w:szCs w:val="24"/>
-        </w:rPr>
-        <w:t xml:space="preserve"> += content[k];</w:t>
-      </w:r>
-    </w:p>
-    <w:p>
-      <w:pPr>
-        <w:rPr>
-          <w:rFonts w:ascii="Times New Roman" w:hAnsi="Times New Roman" w:cs="Times New Roman"/>
-          <w:b/>
-          <w:i/>
-          <w:sz w:val="24"/>
-          <w:szCs w:val="24"/>
-        </w:rPr>
-      </w:pPr>
-      <w:r>
-        <w:rPr>
-          <w:rFonts w:ascii="Times New Roman" w:hAnsi="Times New Roman" w:cs="Times New Roman"/>
-          <w:b/>
-          <w:i/>
-          <w:sz w:val="24"/>
-          <w:szCs w:val="24"/>
-        </w:rPr>
-        <w:t xml:space="preserve">    }</w:t>
-      </w:r>
-    </w:p>
-    <w:p>
-      <w:pPr>
-        <w:rPr>
-          <w:rFonts w:ascii="Times New Roman" w:hAnsi="Times New Roman" w:cs="Times New Roman"/>
-          <w:b/>
-          <w:i/>
-          <w:sz w:val="24"/>
-          <w:szCs w:val="24"/>
-        </w:rPr>
-      </w:pPr>
-      <w:r>
-        <w:rPr>
-          <w:rFonts w:ascii="Times New Roman" w:hAnsi="Times New Roman" w:cs="Times New Roman"/>
-          <w:b/>
-          <w:i/>
-          <w:sz w:val="24"/>
-          <w:szCs w:val="24"/>
-        </w:rPr>
-        <w:t xml:space="preserve">    </w:t>
-      </w:r>
-      <w:proofErr w:type="gramStart"/>
-      <w:r>
-        <w:rPr>
-          <w:rFonts w:ascii="Times New Roman" w:hAnsi="Times New Roman" w:cs="Times New Roman"/>
-          <w:b/>
-          <w:i/>
-          <w:sz w:val="24"/>
-          <w:szCs w:val="24"/>
-        </w:rPr>
-        <w:t>return</w:t>
-      </w:r>
-      <w:proofErr w:type="gramEnd"/>
-      <w:r>
-        <w:rPr>
-          <w:rFonts w:ascii="Times New Roman" w:hAnsi="Times New Roman" w:cs="Times New Roman"/>
-          <w:b/>
-          <w:i/>
-          <w:sz w:val="24"/>
-          <w:szCs w:val="24"/>
-        </w:rPr>
-        <w:t xml:space="preserve"> sum % size;</w:t>
+        <w:t xml:space="preserve">    return sum % size;</w:t>
       </w:r>
     </w:p>
     <w:p>
@@ -3046,6 +2788,65 @@
           <w:szCs w:val="24"/>
         </w:rPr>
       </w:pPr>
+    </w:p>
+    <w:p>
+      <w:pPr>
+        <w:rPr>
+          <w:rFonts w:ascii="Times New Roman" w:hAnsi="Times New Roman" w:cs="Times New Roman"/>
+          <w:sz w:val="24"/>
+          <w:szCs w:val="24"/>
+        </w:rPr>
+      </w:pPr>
+    </w:p>
+    <w:p>
+      <w:pPr>
+        <w:rPr>
+          <w:rFonts w:ascii="Times New Roman" w:hAnsi="Times New Roman" w:cs="Times New Roman"/>
+          <w:sz w:val="24"/>
+          <w:szCs w:val="24"/>
+        </w:rPr>
+      </w:pPr>
+    </w:p>
+    <w:p>
+      <w:pPr>
+        <w:rPr>
+          <w:rFonts w:ascii="Times New Roman" w:hAnsi="Times New Roman" w:cs="Times New Roman"/>
+          <w:sz w:val="24"/>
+          <w:szCs w:val="24"/>
+        </w:rPr>
+      </w:pPr>
+      <w:r>
+        <w:rPr>
+          <w:rFonts w:ascii="Times New Roman" w:hAnsi="Times New Roman" w:cs="Times New Roman"/>
+          <w:sz w:val="24"/>
+          <w:szCs w:val="24"/>
+        </w:rPr>
+        <w:t>Deadlines:</w:t>
+      </w:r>
+      <w:bookmarkStart w:id="0" w:name="_GoBack"/>
+      <w:bookmarkEnd w:id="0"/>
+    </w:p>
+    <w:p>
+      <w:pPr>
+        <w:spacing w:line="360" w:lineRule="auto"/>
+      </w:pPr>
+      <w:r>
+        <w:rPr>
+          <w:rFonts w:ascii="Times New Roman" w:hAnsi="Times New Roman" w:cs="Times New Roman"/>
+          <w:sz w:val="24"/>
+          <w:szCs w:val="24"/>
+        </w:rPr>
+        <w:t>30411 – 18.05.2015 (before 12:00 if you want review and before 23:59 if you want a grade)</w:t>
+      </w:r>
+      <w:r>
+        <w:rPr>
+          <w:rFonts w:ascii="Times New Roman" w:hAnsi="Times New Roman" w:cs="Times New Roman"/>
+          <w:sz w:val="24"/>
+          <w:szCs w:val="24"/>
+        </w:rPr>
+        <w:br/>
+        <w:t>30414 – 25.05.2015 (before 12:00 if you want review and before 23:59 if you want a grade)</w:t>
+      </w:r>
     </w:p>
     <w:sectPr>
       <w:pgSz w:w="12240" w:h="15840"/>

</xml_diff>